<commit_message>
add tugas 4 and praktek week 4
</commit_message>
<xml_diff>
--- a/Tugas_Java/week_4/week_4.docx
+++ b/Tugas_Java/week_4/week_4.docx
@@ -631,12 +631,6 @@
                 <w:t>Link Here</w:t>
               </w:r>
             </w:hyperlink>
-            <w:r>
-              <w:t xml:space="preserve"> …. ubah</w:t>
-            </w:r>
-            <w:r>
-              <w:t>s</w:t>
-            </w:r>
           </w:p>
         </w:tc>
       </w:tr>

</xml_diff>